<commit_message>
Project cleanup removing unneccessary files, combining notebooks and adding observations and headings to the cleanup and analysis.
</commit_message>
<xml_diff>
--- a/project-outline.docx
+++ b/project-outline.docx
@@ -212,7 +212,23 @@
           <w:sz w:val="24"/>
           <w:szCs w:val="24"/>
         </w:rPr>
-        <w:t xml:space="preserve">Is there a correlation between </w:t>
+        <w:t xml:space="preserve">Is there a </w:t>
+      </w:r>
+      <w:r>
+        <w:rPr>
+          <w:rFonts w:cstheme="minorHAnsi"/>
+          <w:sz w:val="24"/>
+          <w:szCs w:val="24"/>
+        </w:rPr>
+        <w:t>relationship</w:t>
+      </w:r>
+      <w:r>
+        <w:rPr>
+          <w:rFonts w:cstheme="minorHAnsi"/>
+          <w:sz w:val="24"/>
+          <w:szCs w:val="24"/>
+        </w:rPr>
+        <w:t xml:space="preserve"> between </w:t>
       </w:r>
       <w:r>
         <w:rPr>
@@ -228,25 +244,7 @@
           <w:sz w:val="24"/>
           <w:szCs w:val="24"/>
         </w:rPr>
-        <w:t xml:space="preserve">shark attacks and </w:t>
-      </w:r>
-      <w:bookmarkStart w:id="0" w:name="_GoBack"/>
-      <w:r>
-        <w:rPr>
-          <w:rFonts w:cstheme="minorHAnsi"/>
-          <w:sz w:val="24"/>
-          <w:szCs w:val="24"/>
-        </w:rPr>
-        <w:t xml:space="preserve">time </w:t>
-      </w:r>
-      <w:bookmarkEnd w:id="0"/>
-      <w:r>
-        <w:rPr>
-          <w:rFonts w:cstheme="minorHAnsi"/>
-          <w:sz w:val="24"/>
-          <w:szCs w:val="24"/>
-        </w:rPr>
-        <w:t>of year?</w:t>
+        <w:t>shark attacks and time of year?</w:t>
       </w:r>
     </w:p>
     <w:p>
@@ -276,6 +274,14 @@
           <w:sz w:val="24"/>
           <w:szCs w:val="24"/>
         </w:rPr>
+        <w:t xml:space="preserve">have an </w:t>
+      </w:r>
+      <w:r>
+        <w:rPr>
+          <w:rFonts w:cstheme="minorHAnsi"/>
+          <w:sz w:val="24"/>
+          <w:szCs w:val="24"/>
+        </w:rPr>
         <w:t>influence</w:t>
       </w:r>
       <w:r>
@@ -284,7 +290,23 @@
           <w:sz w:val="24"/>
           <w:szCs w:val="24"/>
         </w:rPr>
-        <w:t xml:space="preserve"> the severity of the attack?</w:t>
+        <w:t xml:space="preserve"> </w:t>
+      </w:r>
+      <w:r>
+        <w:rPr>
+          <w:rFonts w:cstheme="minorHAnsi"/>
+          <w:sz w:val="24"/>
+          <w:szCs w:val="24"/>
+        </w:rPr>
+        <w:t xml:space="preserve">on </w:t>
+      </w:r>
+      <w:r>
+        <w:rPr>
+          <w:rFonts w:cstheme="minorHAnsi"/>
+          <w:sz w:val="24"/>
+          <w:szCs w:val="24"/>
+        </w:rPr>
+        <w:t>the severity of the attack?</w:t>
       </w:r>
     </w:p>
     <w:p>
@@ -306,25 +328,58 @@
           <w:sz w:val="24"/>
           <w:szCs w:val="24"/>
         </w:rPr>
-        <w:t>Is there a correlation between aquatic activities and the likelihood of a shark attack</w:t>
-      </w:r>
-      <w:r>
-        <w:rPr>
-          <w:rFonts w:cstheme="minorHAnsi"/>
-          <w:sz w:val="24"/>
-          <w:szCs w:val="24"/>
-        </w:rPr>
-        <w:t>?</w:t>
-      </w:r>
-    </w:p>
-    <w:p>
-      <w:pPr>
-        <w:rPr>
-          <w:rFonts w:cstheme="minorHAnsi"/>
-          <w:sz w:val="24"/>
-          <w:szCs w:val="24"/>
-        </w:rPr>
-      </w:pPr>
+        <w:t xml:space="preserve">Is there a </w:t>
+      </w:r>
+      <w:r>
+        <w:rPr>
+          <w:rFonts w:cstheme="minorHAnsi"/>
+          <w:sz w:val="24"/>
+          <w:szCs w:val="24"/>
+        </w:rPr>
+        <w:t>relationship</w:t>
+      </w:r>
+      <w:r>
+        <w:rPr>
+          <w:rFonts w:cstheme="minorHAnsi"/>
+          <w:sz w:val="24"/>
+          <w:szCs w:val="24"/>
+        </w:rPr>
+        <w:t xml:space="preserve"> between </w:t>
+      </w:r>
+      <w:r>
+        <w:rPr>
+          <w:rFonts w:cstheme="minorHAnsi"/>
+          <w:sz w:val="24"/>
+          <w:szCs w:val="24"/>
+        </w:rPr>
+        <w:t xml:space="preserve">frequency of shark attacks and specific </w:t>
+      </w:r>
+      <w:r>
+        <w:rPr>
+          <w:rFonts w:cstheme="minorHAnsi"/>
+          <w:sz w:val="24"/>
+          <w:szCs w:val="24"/>
+        </w:rPr>
+        <w:t xml:space="preserve">aquatic </w:t>
+      </w:r>
+      <w:r>
+        <w:rPr>
+          <w:rFonts w:cstheme="minorHAnsi"/>
+          <w:sz w:val="24"/>
+          <w:szCs w:val="24"/>
+        </w:rPr>
+        <w:t>activities?</w:t>
+      </w:r>
+      <w:r>
+        <w:rPr>
+          <w:rFonts w:cstheme="minorHAnsi"/>
+          <w:sz w:val="24"/>
+          <w:szCs w:val="24"/>
+        </w:rPr>
+        <w:t xml:space="preserve"> </w:t>
+      </w:r>
+      <w:bookmarkStart w:id="0" w:name="_GoBack"/>
+      <w:bookmarkEnd w:id="0"/>
     </w:p>
     <w:p>
       <w:pPr>

</xml_diff>